<commit_message>
added Word Doc parts C1 - C4
</commit_message>
<xml_diff>
--- a/D599 - Part 1 - Data Profiling - Andrew Marchese.docx
+++ b/D599 - Part 1 - Data Profiling - Andrew Marchese.docx
@@ -59,12 +59,16 @@
           <w:pPr>
             <w:pStyle w:val="TOCHeading"/>
             <w:rPr>
+              <w:b/>
+              <w:bCs/>
               <w:sz w:val="20"/>
               <w:szCs w:val="20"/>
             </w:rPr>
           </w:pPr>
           <w:r>
             <w:rPr>
+              <w:b/>
+              <w:bCs/>
               <w:sz w:val="20"/>
               <w:szCs w:val="20"/>
             </w:rPr>
@@ -105,7 +109,7 @@
             </w:rPr>
             <w:fldChar w:fldCharType="separate"/>
           </w:r>
-          <w:hyperlink w:anchor="_Toc175496861" w:history="1">
+          <w:hyperlink w:anchor="_Toc175499903" w:history="1">
             <w:r>
               <w:rPr>
                 <w:rStyle w:val="Hyperlink"/>
@@ -140,7 +144,7 @@
                 <w:sz w:val="20"/>
                 <w:szCs w:val="20"/>
               </w:rPr>
-              <w:instrText xml:space="preserve"> PAGEREF _Toc175496861 \h </w:instrText>
+              <w:instrText xml:space="preserve"> PAGEREF _Toc175499903 \h </w:instrText>
             </w:r>
             <w:r>
               <w:rPr>
@@ -192,7 +196,7 @@
               <w:szCs w:val="20"/>
             </w:rPr>
           </w:pPr>
-          <w:hyperlink w:anchor="_Toc175496862" w:history="1">
+          <w:hyperlink w:anchor="_Toc175499904" w:history="1">
             <w:r>
               <w:rPr>
                 <w:rStyle w:val="Hyperlink"/>
@@ -227,7 +231,7 @@
                 <w:sz w:val="20"/>
                 <w:szCs w:val="20"/>
               </w:rPr>
-              <w:instrText xml:space="preserve"> PAGEREF _Toc175496862 \h </w:instrText>
+              <w:instrText xml:space="preserve"> PAGEREF _Toc175499904 \h </w:instrText>
             </w:r>
             <w:r>
               <w:rPr>
@@ -279,7 +283,7 @@
               <w:szCs w:val="20"/>
             </w:rPr>
           </w:pPr>
-          <w:hyperlink w:anchor="_Toc175496863" w:history="1">
+          <w:hyperlink w:anchor="_Toc175499905" w:history="1">
             <w:r>
               <w:rPr>
                 <w:rStyle w:val="Hyperlink"/>
@@ -314,7 +318,7 @@
                 <w:sz w:val="20"/>
                 <w:szCs w:val="20"/>
               </w:rPr>
-              <w:instrText xml:space="preserve"> PAGEREF _Toc175496863 \h </w:instrText>
+              <w:instrText xml:space="preserve"> PAGEREF _Toc175499905 \h </w:instrText>
             </w:r>
             <w:r>
               <w:rPr>
@@ -340,7 +344,7 @@
                 <w:sz w:val="20"/>
                 <w:szCs w:val="20"/>
               </w:rPr>
-              <w:t>2</w:t>
+              <w:t>3</w:t>
             </w:r>
             <w:r>
               <w:rPr>
@@ -366,7 +370,7 @@
               <w:szCs w:val="20"/>
             </w:rPr>
           </w:pPr>
-          <w:hyperlink w:anchor="_Toc175496864" w:history="1">
+          <w:hyperlink w:anchor="_Toc175499906" w:history="1">
             <w:r>
               <w:rPr>
                 <w:rStyle w:val="Hyperlink"/>
@@ -401,7 +405,7 @@
                 <w:sz w:val="20"/>
                 <w:szCs w:val="20"/>
               </w:rPr>
-              <w:instrText xml:space="preserve"> PAGEREF _Toc175496864 \h </w:instrText>
+              <w:instrText xml:space="preserve"> PAGEREF _Toc175499906 \h </w:instrText>
             </w:r>
             <w:r>
               <w:rPr>
@@ -453,7 +457,7 @@
               <w:szCs w:val="20"/>
             </w:rPr>
           </w:pPr>
-          <w:hyperlink w:anchor="_Toc175496865" w:history="1">
+          <w:hyperlink w:anchor="_Toc175499907" w:history="1">
             <w:r>
               <w:rPr>
                 <w:rStyle w:val="Hyperlink"/>
@@ -488,7 +492,7 @@
                 <w:sz w:val="20"/>
                 <w:szCs w:val="20"/>
               </w:rPr>
-              <w:instrText xml:space="preserve"> PAGEREF _Toc175496865 \h </w:instrText>
+              <w:instrText xml:space="preserve"> PAGEREF _Toc175499907 \h </w:instrText>
             </w:r>
             <w:r>
               <w:rPr>
@@ -540,7 +544,7 @@
               <w:szCs w:val="20"/>
             </w:rPr>
           </w:pPr>
-          <w:hyperlink w:anchor="_Toc175496866" w:history="1">
+          <w:hyperlink w:anchor="_Toc175499908" w:history="1">
             <w:r>
               <w:rPr>
                 <w:rStyle w:val="Hyperlink"/>
@@ -548,7 +552,7 @@
                 <w:sz w:val="20"/>
                 <w:szCs w:val="20"/>
               </w:rPr>
-              <w:t>B2. List of Quality Issues</w:t>
+              <w:t>B2. List of Quality Issues Found</w:t>
             </w:r>
             <w:r>
               <w:rPr>
@@ -575,7 +579,7 @@
                 <w:sz w:val="20"/>
                 <w:szCs w:val="20"/>
               </w:rPr>
-              <w:instrText xml:space="preserve"> PAGEREF _Toc175496866 \h </w:instrText>
+              <w:instrText xml:space="preserve"> PAGEREF _Toc175499908 \h </w:instrText>
             </w:r>
             <w:r>
               <w:rPr>
@@ -602,6 +606,441 @@
                 <w:szCs w:val="20"/>
               </w:rPr>
               <w:t>4</w:t>
+            </w:r>
+            <w:r>
+              <w:rPr>
+                <w:noProof/>
+                <w:webHidden/>
+                <w:sz w:val="20"/>
+                <w:szCs w:val="20"/>
+              </w:rPr>
+              <w:fldChar w:fldCharType="end"/>
+            </w:r>
+          </w:hyperlink>
+        </w:p>
+        <w:p>
+          <w:pPr>
+            <w:pStyle w:val="TOC2"/>
+            <w:tabs>
+              <w:tab w:val="right" w:leader="dot" w:pos="9350"/>
+            </w:tabs>
+            <w:rPr>
+              <w:rFonts w:eastAsiaTheme="minorEastAsia"/>
+              <w:noProof/>
+              <w:sz w:val="20"/>
+              <w:szCs w:val="20"/>
+            </w:rPr>
+          </w:pPr>
+          <w:hyperlink w:anchor="_Toc175499909" w:history="1">
+            <w:r>
+              <w:rPr>
+                <w:rStyle w:val="Hyperlink"/>
+                <w:noProof/>
+                <w:sz w:val="20"/>
+                <w:szCs w:val="20"/>
+              </w:rPr>
+              <w:t>C. Discuss Cleaning</w:t>
+            </w:r>
+            <w:r>
+              <w:rPr>
+                <w:noProof/>
+                <w:webHidden/>
+                <w:sz w:val="20"/>
+                <w:szCs w:val="20"/>
+              </w:rPr>
+              <w:tab/>
+            </w:r>
+            <w:r>
+              <w:rPr>
+                <w:noProof/>
+                <w:webHidden/>
+                <w:sz w:val="20"/>
+                <w:szCs w:val="20"/>
+              </w:rPr>
+              <w:fldChar w:fldCharType="begin"/>
+            </w:r>
+            <w:r>
+              <w:rPr>
+                <w:noProof/>
+                <w:webHidden/>
+                <w:sz w:val="20"/>
+                <w:szCs w:val="20"/>
+              </w:rPr>
+              <w:instrText xml:space="preserve"> PAGEREF _Toc175499909 \h </w:instrText>
+            </w:r>
+            <w:r>
+              <w:rPr>
+                <w:noProof/>
+                <w:webHidden/>
+                <w:sz w:val="20"/>
+                <w:szCs w:val="20"/>
+              </w:rPr>
+            </w:r>
+            <w:r>
+              <w:rPr>
+                <w:noProof/>
+                <w:webHidden/>
+                <w:sz w:val="20"/>
+                <w:szCs w:val="20"/>
+              </w:rPr>
+              <w:fldChar w:fldCharType="separate"/>
+            </w:r>
+            <w:r>
+              <w:rPr>
+                <w:noProof/>
+                <w:webHidden/>
+                <w:sz w:val="20"/>
+                <w:szCs w:val="20"/>
+              </w:rPr>
+              <w:t>5</w:t>
+            </w:r>
+            <w:r>
+              <w:rPr>
+                <w:noProof/>
+                <w:webHidden/>
+                <w:sz w:val="20"/>
+                <w:szCs w:val="20"/>
+              </w:rPr>
+              <w:fldChar w:fldCharType="end"/>
+            </w:r>
+          </w:hyperlink>
+        </w:p>
+        <w:p>
+          <w:pPr>
+            <w:pStyle w:val="TOC2"/>
+            <w:tabs>
+              <w:tab w:val="right" w:leader="dot" w:pos="9350"/>
+            </w:tabs>
+            <w:rPr>
+              <w:rFonts w:eastAsiaTheme="minorEastAsia"/>
+              <w:noProof/>
+              <w:sz w:val="20"/>
+              <w:szCs w:val="20"/>
+            </w:rPr>
+          </w:pPr>
+          <w:hyperlink w:anchor="_Toc175499910" w:history="1">
+            <w:r>
+              <w:rPr>
+                <w:rStyle w:val="Hyperlink"/>
+                <w:noProof/>
+                <w:sz w:val="20"/>
+                <w:szCs w:val="20"/>
+              </w:rPr>
+              <w:t>C1. Dataset Modifications</w:t>
+            </w:r>
+            <w:r>
+              <w:rPr>
+                <w:noProof/>
+                <w:webHidden/>
+                <w:sz w:val="20"/>
+                <w:szCs w:val="20"/>
+              </w:rPr>
+              <w:tab/>
+            </w:r>
+            <w:r>
+              <w:rPr>
+                <w:noProof/>
+                <w:webHidden/>
+                <w:sz w:val="20"/>
+                <w:szCs w:val="20"/>
+              </w:rPr>
+              <w:fldChar w:fldCharType="begin"/>
+            </w:r>
+            <w:r>
+              <w:rPr>
+                <w:noProof/>
+                <w:webHidden/>
+                <w:sz w:val="20"/>
+                <w:szCs w:val="20"/>
+              </w:rPr>
+              <w:instrText xml:space="preserve"> PAGEREF _Toc175499910 \h </w:instrText>
+            </w:r>
+            <w:r>
+              <w:rPr>
+                <w:noProof/>
+                <w:webHidden/>
+                <w:sz w:val="20"/>
+                <w:szCs w:val="20"/>
+              </w:rPr>
+            </w:r>
+            <w:r>
+              <w:rPr>
+                <w:noProof/>
+                <w:webHidden/>
+                <w:sz w:val="20"/>
+                <w:szCs w:val="20"/>
+              </w:rPr>
+              <w:fldChar w:fldCharType="separate"/>
+            </w:r>
+            <w:r>
+              <w:rPr>
+                <w:noProof/>
+                <w:webHidden/>
+                <w:sz w:val="20"/>
+                <w:szCs w:val="20"/>
+              </w:rPr>
+              <w:t>5</w:t>
+            </w:r>
+            <w:r>
+              <w:rPr>
+                <w:noProof/>
+                <w:webHidden/>
+                <w:sz w:val="20"/>
+                <w:szCs w:val="20"/>
+              </w:rPr>
+              <w:fldChar w:fldCharType="end"/>
+            </w:r>
+          </w:hyperlink>
+        </w:p>
+        <w:p>
+          <w:pPr>
+            <w:pStyle w:val="TOC2"/>
+            <w:tabs>
+              <w:tab w:val="right" w:leader="dot" w:pos="9350"/>
+            </w:tabs>
+            <w:rPr>
+              <w:rFonts w:eastAsiaTheme="minorEastAsia"/>
+              <w:noProof/>
+              <w:sz w:val="20"/>
+              <w:szCs w:val="20"/>
+            </w:rPr>
+          </w:pPr>
+          <w:hyperlink w:anchor="_Toc175499911" w:history="1">
+            <w:r>
+              <w:rPr>
+                <w:rStyle w:val="Hyperlink"/>
+                <w:noProof/>
+                <w:sz w:val="20"/>
+                <w:szCs w:val="20"/>
+              </w:rPr>
+              <w:t>C2. Data Cleansing Techniques</w:t>
+            </w:r>
+            <w:r>
+              <w:rPr>
+                <w:noProof/>
+                <w:webHidden/>
+                <w:sz w:val="20"/>
+                <w:szCs w:val="20"/>
+              </w:rPr>
+              <w:tab/>
+            </w:r>
+            <w:r>
+              <w:rPr>
+                <w:noProof/>
+                <w:webHidden/>
+                <w:sz w:val="20"/>
+                <w:szCs w:val="20"/>
+              </w:rPr>
+              <w:fldChar w:fldCharType="begin"/>
+            </w:r>
+            <w:r>
+              <w:rPr>
+                <w:noProof/>
+                <w:webHidden/>
+                <w:sz w:val="20"/>
+                <w:szCs w:val="20"/>
+              </w:rPr>
+              <w:instrText xml:space="preserve"> PAGEREF _Toc175499911 \h </w:instrText>
+            </w:r>
+            <w:r>
+              <w:rPr>
+                <w:noProof/>
+                <w:webHidden/>
+                <w:sz w:val="20"/>
+                <w:szCs w:val="20"/>
+              </w:rPr>
+            </w:r>
+            <w:r>
+              <w:rPr>
+                <w:noProof/>
+                <w:webHidden/>
+                <w:sz w:val="20"/>
+                <w:szCs w:val="20"/>
+              </w:rPr>
+              <w:fldChar w:fldCharType="separate"/>
+            </w:r>
+            <w:r>
+              <w:rPr>
+                <w:noProof/>
+                <w:webHidden/>
+                <w:sz w:val="20"/>
+                <w:szCs w:val="20"/>
+              </w:rPr>
+              <w:t>5</w:t>
+            </w:r>
+            <w:r>
+              <w:rPr>
+                <w:noProof/>
+                <w:webHidden/>
+                <w:sz w:val="20"/>
+                <w:szCs w:val="20"/>
+              </w:rPr>
+              <w:fldChar w:fldCharType="end"/>
+            </w:r>
+          </w:hyperlink>
+        </w:p>
+        <w:p>
+          <w:pPr>
+            <w:pStyle w:val="TOC2"/>
+            <w:tabs>
+              <w:tab w:val="right" w:leader="dot" w:pos="9350"/>
+            </w:tabs>
+            <w:rPr>
+              <w:rFonts w:eastAsiaTheme="minorEastAsia"/>
+              <w:noProof/>
+              <w:sz w:val="20"/>
+              <w:szCs w:val="20"/>
+            </w:rPr>
+          </w:pPr>
+          <w:hyperlink w:anchor="_Toc175499912" w:history="1">
+            <w:r>
+              <w:rPr>
+                <w:rStyle w:val="Hyperlink"/>
+                <w:noProof/>
+                <w:sz w:val="20"/>
+                <w:szCs w:val="20"/>
+              </w:rPr>
+              <w:t>C3. Technique Advantages</w:t>
+            </w:r>
+            <w:r>
+              <w:rPr>
+                <w:noProof/>
+                <w:webHidden/>
+                <w:sz w:val="20"/>
+                <w:szCs w:val="20"/>
+              </w:rPr>
+              <w:tab/>
+            </w:r>
+            <w:r>
+              <w:rPr>
+                <w:noProof/>
+                <w:webHidden/>
+                <w:sz w:val="20"/>
+                <w:szCs w:val="20"/>
+              </w:rPr>
+              <w:fldChar w:fldCharType="begin"/>
+            </w:r>
+            <w:r>
+              <w:rPr>
+                <w:noProof/>
+                <w:webHidden/>
+                <w:sz w:val="20"/>
+                <w:szCs w:val="20"/>
+              </w:rPr>
+              <w:instrText xml:space="preserve"> PAGEREF _Toc175499912 \h </w:instrText>
+            </w:r>
+            <w:r>
+              <w:rPr>
+                <w:noProof/>
+                <w:webHidden/>
+                <w:sz w:val="20"/>
+                <w:szCs w:val="20"/>
+              </w:rPr>
+            </w:r>
+            <w:r>
+              <w:rPr>
+                <w:noProof/>
+                <w:webHidden/>
+                <w:sz w:val="20"/>
+                <w:szCs w:val="20"/>
+              </w:rPr>
+              <w:fldChar w:fldCharType="separate"/>
+            </w:r>
+            <w:r>
+              <w:rPr>
+                <w:noProof/>
+                <w:webHidden/>
+                <w:sz w:val="20"/>
+                <w:szCs w:val="20"/>
+              </w:rPr>
+              <w:t>5</w:t>
+            </w:r>
+            <w:r>
+              <w:rPr>
+                <w:noProof/>
+                <w:webHidden/>
+                <w:sz w:val="20"/>
+                <w:szCs w:val="20"/>
+              </w:rPr>
+              <w:fldChar w:fldCharType="end"/>
+            </w:r>
+          </w:hyperlink>
+        </w:p>
+        <w:p>
+          <w:pPr>
+            <w:pStyle w:val="TOC2"/>
+            <w:tabs>
+              <w:tab w:val="right" w:leader="dot" w:pos="9350"/>
+            </w:tabs>
+            <w:rPr>
+              <w:rFonts w:eastAsiaTheme="minorEastAsia"/>
+              <w:noProof/>
+              <w:sz w:val="20"/>
+              <w:szCs w:val="20"/>
+            </w:rPr>
+          </w:pPr>
+          <w:hyperlink w:anchor="_Toc175499913" w:history="1">
+            <w:r>
+              <w:rPr>
+                <w:rStyle w:val="Hyperlink"/>
+                <w:noProof/>
+                <w:sz w:val="20"/>
+                <w:szCs w:val="20"/>
+              </w:rPr>
+              <w:t>C4. Technique Limitations</w:t>
+            </w:r>
+            <w:r>
+              <w:rPr>
+                <w:noProof/>
+                <w:webHidden/>
+                <w:sz w:val="20"/>
+                <w:szCs w:val="20"/>
+              </w:rPr>
+              <w:tab/>
+            </w:r>
+            <w:r>
+              <w:rPr>
+                <w:noProof/>
+                <w:webHidden/>
+                <w:sz w:val="20"/>
+                <w:szCs w:val="20"/>
+              </w:rPr>
+              <w:fldChar w:fldCharType="begin"/>
+            </w:r>
+            <w:r>
+              <w:rPr>
+                <w:noProof/>
+                <w:webHidden/>
+                <w:sz w:val="20"/>
+                <w:szCs w:val="20"/>
+              </w:rPr>
+              <w:instrText xml:space="preserve"> PAGEREF _Toc175499913 \h </w:instrText>
+            </w:r>
+            <w:r>
+              <w:rPr>
+                <w:noProof/>
+                <w:webHidden/>
+                <w:sz w:val="20"/>
+                <w:szCs w:val="20"/>
+              </w:rPr>
+            </w:r>
+            <w:r>
+              <w:rPr>
+                <w:noProof/>
+                <w:webHidden/>
+                <w:sz w:val="20"/>
+                <w:szCs w:val="20"/>
+              </w:rPr>
+              <w:fldChar w:fldCharType="separate"/>
+            </w:r>
+            <w:r>
+              <w:rPr>
+                <w:noProof/>
+                <w:webHidden/>
+                <w:sz w:val="20"/>
+                <w:szCs w:val="20"/>
+              </w:rPr>
+              <w:t>6</w:t>
             </w:r>
             <w:r>
               <w:rPr>
@@ -638,13 +1077,17 @@
       <w:pPr>
         <w:pStyle w:val="Heading2"/>
         <w:rPr>
-          <w:sz w:val="20"/>
-          <w:szCs w:val="20"/>
-        </w:rPr>
-      </w:pPr>
-      <w:bookmarkStart w:id="0" w:name="_Toc175496861"/>
-      <w:r>
-        <w:rPr>
+          <w:b/>
+          <w:bCs/>
+          <w:sz w:val="20"/>
+          <w:szCs w:val="20"/>
+        </w:rPr>
+      </w:pPr>
+      <w:bookmarkStart w:id="0" w:name="_Toc175499903"/>
+      <w:r>
+        <w:rPr>
+          <w:b/>
+          <w:bCs/>
           <w:sz w:val="20"/>
           <w:szCs w:val="20"/>
         </w:rPr>
@@ -652,6 +1095,8 @@
       </w:r>
       <w:r>
         <w:rPr>
+          <w:b/>
+          <w:bCs/>
           <w:sz w:val="20"/>
           <w:szCs w:val="20"/>
         </w:rPr>
@@ -706,23 +1151,19 @@
     </w:p>
     <w:p>
       <w:pPr>
-        <w:rPr>
-          <w:sz w:val="20"/>
-          <w:szCs w:val="20"/>
-        </w:rPr>
-      </w:pPr>
-    </w:p>
-    <w:p>
-      <w:pPr>
         <w:pStyle w:val="Heading2"/>
         <w:rPr>
-          <w:sz w:val="20"/>
-          <w:szCs w:val="20"/>
-        </w:rPr>
-      </w:pPr>
-      <w:bookmarkStart w:id="1" w:name="_Toc175496862"/>
-      <w:r>
-        <w:rPr>
+          <w:b/>
+          <w:bCs/>
+          <w:sz w:val="20"/>
+          <w:szCs w:val="20"/>
+        </w:rPr>
+      </w:pPr>
+      <w:bookmarkStart w:id="1" w:name="_Toc175499904"/>
+      <w:r>
+        <w:rPr>
+          <w:b/>
+          <w:bCs/>
           <w:sz w:val="20"/>
           <w:szCs w:val="20"/>
         </w:rPr>
@@ -730,6 +1171,8 @@
       </w:r>
       <w:r>
         <w:rPr>
+          <w:b/>
+          <w:bCs/>
           <w:sz w:val="20"/>
           <w:szCs w:val="20"/>
         </w:rPr>
@@ -978,6 +1421,7 @@
           <w:sz w:val="20"/>
           <w:szCs w:val="20"/>
         </w:rPr>
+        <w:lastRenderedPageBreak/>
         <w:t>EmployeeNumber</w:t>
       </w:r>
       <w:proofErr w:type="spellEnd"/>
@@ -1080,7 +1524,6 @@
           <w:sz w:val="20"/>
           <w:szCs w:val="20"/>
         </w:rPr>
-        <w:lastRenderedPageBreak/>
         <w:t>JobInvolvement</w:t>
       </w:r>
       <w:proofErr w:type="spellEnd"/>
@@ -1660,39 +2103,19 @@
     </w:p>
     <w:p>
       <w:pPr>
-        <w:rPr>
-          <w:sz w:val="20"/>
-          <w:szCs w:val="20"/>
-        </w:rPr>
-      </w:pPr>
-    </w:p>
-    <w:p>
-      <w:pPr>
-        <w:rPr>
-          <w:sz w:val="20"/>
-          <w:szCs w:val="20"/>
-        </w:rPr>
-      </w:pPr>
-    </w:p>
-    <w:p>
-      <w:pPr>
-        <w:rPr>
-          <w:sz w:val="20"/>
-          <w:szCs w:val="20"/>
-        </w:rPr>
-      </w:pPr>
-    </w:p>
-    <w:p>
-      <w:pPr>
         <w:pStyle w:val="Heading2"/>
         <w:rPr>
-          <w:sz w:val="20"/>
-          <w:szCs w:val="20"/>
-        </w:rPr>
-      </w:pPr>
-      <w:bookmarkStart w:id="2" w:name="_Toc175496863"/>
-      <w:r>
-        <w:rPr>
+          <w:b/>
+          <w:bCs/>
+          <w:sz w:val="20"/>
+          <w:szCs w:val="20"/>
+        </w:rPr>
+      </w:pPr>
+      <w:bookmarkStart w:id="2" w:name="_Toc175499905"/>
+      <w:r>
+        <w:rPr>
+          <w:b/>
+          <w:bCs/>
           <w:sz w:val="20"/>
           <w:szCs w:val="20"/>
         </w:rPr>
@@ -1701,6 +2124,8 @@
       </w:r>
       <w:r>
         <w:rPr>
+          <w:b/>
+          <w:bCs/>
           <w:sz w:val="20"/>
           <w:szCs w:val="20"/>
         </w:rPr>
@@ -2672,13 +3097,17 @@
       <w:pPr>
         <w:pStyle w:val="Heading2"/>
         <w:rPr>
-          <w:sz w:val="20"/>
-          <w:szCs w:val="20"/>
-        </w:rPr>
-      </w:pPr>
-      <w:bookmarkStart w:id="3" w:name="_Toc175496864"/>
-      <w:r>
-        <w:rPr>
+          <w:b/>
+          <w:bCs/>
+          <w:sz w:val="20"/>
+          <w:szCs w:val="20"/>
+        </w:rPr>
+      </w:pPr>
+      <w:bookmarkStart w:id="3" w:name="_Toc175499906"/>
+      <w:r>
+        <w:rPr>
+          <w:b/>
+          <w:bCs/>
           <w:sz w:val="20"/>
           <w:szCs w:val="20"/>
         </w:rPr>
@@ -2686,6 +3115,8 @@
       </w:r>
       <w:r>
         <w:rPr>
+          <w:b/>
+          <w:bCs/>
           <w:sz w:val="20"/>
           <w:szCs w:val="20"/>
         </w:rPr>
@@ -2697,13 +3128,17 @@
       <w:pPr>
         <w:pStyle w:val="Heading2"/>
         <w:rPr>
-          <w:sz w:val="20"/>
-          <w:szCs w:val="20"/>
-        </w:rPr>
-      </w:pPr>
-      <w:bookmarkStart w:id="4" w:name="_Toc175496865"/>
-      <w:r>
-        <w:rPr>
+          <w:b/>
+          <w:bCs/>
+          <w:sz w:val="20"/>
+          <w:szCs w:val="20"/>
+        </w:rPr>
+      </w:pPr>
+      <w:bookmarkStart w:id="4" w:name="_Toc175499907"/>
+      <w:r>
+        <w:rPr>
+          <w:b/>
+          <w:bCs/>
           <w:sz w:val="20"/>
           <w:szCs w:val="20"/>
         </w:rPr>
@@ -2711,6 +3146,8 @@
       </w:r>
       <w:r>
         <w:rPr>
+          <w:b/>
+          <w:bCs/>
           <w:sz w:val="20"/>
           <w:szCs w:val="20"/>
         </w:rPr>
@@ -2718,6 +3155,8 @@
       </w:r>
       <w:r>
         <w:rPr>
+          <w:b/>
+          <w:bCs/>
           <w:sz w:val="20"/>
           <w:szCs w:val="20"/>
         </w:rPr>
@@ -2725,6 +3164,8 @@
       </w:r>
       <w:r>
         <w:rPr>
+          <w:b/>
+          <w:bCs/>
           <w:sz w:val="20"/>
           <w:szCs w:val="20"/>
         </w:rPr>
@@ -2919,21 +3360,102 @@
           <w:sz w:val="20"/>
           <w:szCs w:val="20"/>
         </w:rPr>
-        <w:t xml:space="preserve">using a custom Python script that provided me with </w:t>
-      </w:r>
-      <w:r>
-        <w:rPr>
-          <w:sz w:val="20"/>
-          <w:szCs w:val="20"/>
-        </w:rPr>
-        <w:t xml:space="preserve">a display of </w:t>
-      </w:r>
-      <w:r>
-        <w:rPr>
-          <w:sz w:val="20"/>
-          <w:szCs w:val="20"/>
-        </w:rPr>
-        <w:t xml:space="preserve">useful details like </w:t>
+        <w:t xml:space="preserve">using a custom Python script that provided me with a display of useful details like the data types, number of unique values, count of NaN entries, and count of blank entries. </w:t>
+      </w:r>
+      <w:r>
+        <w:rPr>
+          <w:sz w:val="20"/>
+          <w:szCs w:val="20"/>
+        </w:rPr>
+        <w:t>The script</w:t>
+      </w:r>
+      <w:r>
+        <w:rPr>
+          <w:sz w:val="20"/>
+          <w:szCs w:val="20"/>
+        </w:rPr>
+        <w:t xml:space="preserve"> also used </w:t>
+      </w:r>
+      <w:proofErr w:type="gramStart"/>
+      <w:r>
+        <w:rPr>
+          <w:sz w:val="20"/>
+          <w:szCs w:val="20"/>
+        </w:rPr>
+        <w:t>the .describe</w:t>
+      </w:r>
+      <w:proofErr w:type="gramEnd"/>
+      <w:r>
+        <w:rPr>
+          <w:sz w:val="20"/>
+          <w:szCs w:val="20"/>
+        </w:rPr>
+        <w:t xml:space="preserve">() function from pandas to locate any </w:t>
+      </w:r>
+      <w:r>
+        <w:rPr>
+          <w:sz w:val="20"/>
+          <w:szCs w:val="20"/>
+        </w:rPr>
+        <w:t xml:space="preserve">outlying positive or negative </w:t>
+      </w:r>
+      <w:r>
+        <w:rPr>
+          <w:sz w:val="20"/>
+          <w:szCs w:val="20"/>
+        </w:rPr>
+        <w:t xml:space="preserve">values. Using that information, I </w:t>
+      </w:r>
+      <w:r>
+        <w:rPr>
+          <w:sz w:val="20"/>
+          <w:szCs w:val="20"/>
+        </w:rPr>
+        <w:t xml:space="preserve">then </w:t>
+      </w:r>
+      <w:r>
+        <w:rPr>
+          <w:sz w:val="20"/>
+          <w:szCs w:val="20"/>
+        </w:rPr>
+        <w:t>created data cleaning Python code</w:t>
+      </w:r>
+      <w:r>
+        <w:rPr>
+          <w:sz w:val="20"/>
+          <w:szCs w:val="20"/>
+        </w:rPr>
+        <w:t xml:space="preserve"> </w:t>
+      </w:r>
+      <w:r>
+        <w:rPr>
+          <w:sz w:val="20"/>
+          <w:szCs w:val="20"/>
+        </w:rPr>
+        <w:t xml:space="preserve">as </w:t>
+      </w:r>
+      <w:proofErr w:type="gramStart"/>
+      <w:r>
+        <w:rPr>
+          <w:sz w:val="20"/>
+          <w:szCs w:val="20"/>
+        </w:rPr>
+        <w:t>needed  for</w:t>
+      </w:r>
+      <w:proofErr w:type="gramEnd"/>
+      <w:r>
+        <w:rPr>
+          <w:sz w:val="20"/>
+          <w:szCs w:val="20"/>
+        </w:rPr>
+        <w:t xml:space="preserve"> each column </w:t>
+      </w:r>
+      <w:r>
+        <w:rPr>
+          <w:sz w:val="20"/>
+          <w:szCs w:val="20"/>
+        </w:rPr>
+        <w:t xml:space="preserve">in </w:t>
       </w:r>
       <w:r>
         <w:rPr>
@@ -2947,35 +3469,394 @@
           <w:sz w:val="20"/>
           <w:szCs w:val="20"/>
         </w:rPr>
-        <w:t>data type</w:t>
-      </w:r>
-      <w:r>
-        <w:rPr>
-          <w:sz w:val="20"/>
-          <w:szCs w:val="20"/>
-        </w:rPr>
-        <w:t>s</w:t>
-      </w:r>
-      <w:r>
-        <w:rPr>
-          <w:sz w:val="20"/>
-          <w:szCs w:val="20"/>
-        </w:rPr>
-        <w:t xml:space="preserve">, number of unique values, count of NaN entries, and count of blank entries. </w:t>
-      </w:r>
-      <w:r>
-        <w:rPr>
-          <w:sz w:val="20"/>
-          <w:szCs w:val="20"/>
-        </w:rPr>
-        <w:t>The script</w:t>
-      </w:r>
-      <w:r>
-        <w:rPr>
-          <w:sz w:val="20"/>
-          <w:szCs w:val="20"/>
-        </w:rPr>
-        <w:t xml:space="preserve"> also used </w:t>
+        <w:t>Jupy</w:t>
+      </w:r>
+      <w:r>
+        <w:rPr>
+          <w:sz w:val="20"/>
+          <w:szCs w:val="20"/>
+        </w:rPr>
+        <w:t>t</w:t>
+      </w:r>
+      <w:r>
+        <w:rPr>
+          <w:sz w:val="20"/>
+          <w:szCs w:val="20"/>
+        </w:rPr>
+        <w:t>er notebook</w:t>
+      </w:r>
+      <w:r>
+        <w:rPr>
+          <w:sz w:val="20"/>
+          <w:szCs w:val="20"/>
+        </w:rPr>
+        <w:t xml:space="preserve"> cell</w:t>
+      </w:r>
+      <w:r>
+        <w:rPr>
+          <w:sz w:val="20"/>
+          <w:szCs w:val="20"/>
+        </w:rPr>
+        <w:t xml:space="preserve"> </w:t>
+      </w:r>
+      <w:r>
+        <w:rPr>
+          <w:sz w:val="20"/>
+          <w:szCs w:val="20"/>
+        </w:rPr>
+        <w:t xml:space="preserve">in a manner that aligned with the </w:t>
+      </w:r>
+      <w:r>
+        <w:rPr>
+          <w:sz w:val="20"/>
+          <w:szCs w:val="20"/>
+        </w:rPr>
+        <w:t xml:space="preserve">columns </w:t>
+      </w:r>
+      <w:r>
+        <w:rPr>
+          <w:sz w:val="20"/>
+          <w:szCs w:val="20"/>
+        </w:rPr>
+        <w:t xml:space="preserve">real world </w:t>
+      </w:r>
+      <w:r>
+        <w:rPr>
+          <w:sz w:val="20"/>
+          <w:szCs w:val="20"/>
+        </w:rPr>
+        <w:t>business use</w:t>
+      </w:r>
+      <w:r>
+        <w:rPr>
+          <w:sz w:val="20"/>
+          <w:szCs w:val="20"/>
+        </w:rPr>
+        <w:t xml:space="preserve"> and </w:t>
+      </w:r>
+      <w:r>
+        <w:rPr>
+          <w:sz w:val="20"/>
+          <w:szCs w:val="20"/>
+        </w:rPr>
+        <w:t>data</w:t>
+      </w:r>
+      <w:r>
+        <w:rPr>
+          <w:sz w:val="20"/>
+          <w:szCs w:val="20"/>
+        </w:rPr>
+        <w:t xml:space="preserve"> </w:t>
+      </w:r>
+      <w:r>
+        <w:rPr>
+          <w:sz w:val="20"/>
+          <w:szCs w:val="20"/>
+        </w:rPr>
+        <w:t>type</w:t>
+      </w:r>
+      <w:r>
+        <w:rPr>
+          <w:sz w:val="20"/>
+          <w:szCs w:val="20"/>
+        </w:rPr>
+        <w:t>.</w:t>
+      </w:r>
+    </w:p>
+    <w:p>
+      <w:pPr>
+        <w:pStyle w:val="Heading2"/>
+        <w:rPr>
+          <w:b/>
+          <w:bCs/>
+          <w:sz w:val="20"/>
+          <w:szCs w:val="20"/>
+        </w:rPr>
+      </w:pPr>
+      <w:bookmarkStart w:id="5" w:name="_Toc175499908"/>
+      <w:r>
+        <w:rPr>
+          <w:b/>
+          <w:bCs/>
+          <w:sz w:val="20"/>
+          <w:szCs w:val="20"/>
+        </w:rPr>
+        <w:t>B2</w:t>
+      </w:r>
+      <w:r>
+        <w:rPr>
+          <w:b/>
+          <w:bCs/>
+          <w:sz w:val="20"/>
+          <w:szCs w:val="20"/>
+        </w:rPr>
+        <w:t>. List of Quality Issues</w:t>
+      </w:r>
+      <w:r>
+        <w:rPr>
+          <w:b/>
+          <w:bCs/>
+          <w:sz w:val="20"/>
+          <w:szCs w:val="20"/>
+        </w:rPr>
+        <w:t xml:space="preserve"> Found</w:t>
+      </w:r>
+      <w:bookmarkEnd w:id="5"/>
+    </w:p>
+    <w:p>
+      <w:pPr>
+        <w:rPr>
+          <w:sz w:val="20"/>
+          <w:szCs w:val="20"/>
+        </w:rPr>
+      </w:pPr>
+      <w:r>
+        <w:rPr>
+          <w:b/>
+          <w:bCs/>
+          <w:sz w:val="20"/>
+          <w:szCs w:val="20"/>
+        </w:rPr>
+        <w:t xml:space="preserve">DataFrame </w:t>
+      </w:r>
+      <w:r>
+        <w:rPr>
+          <w:b/>
+          <w:bCs/>
+          <w:sz w:val="20"/>
+          <w:szCs w:val="20"/>
+        </w:rPr>
+        <w:t xml:space="preserve">Duplicate Entries: </w:t>
+      </w:r>
+      <w:r>
+        <w:rPr>
+          <w:sz w:val="20"/>
+          <w:szCs w:val="20"/>
+        </w:rPr>
+        <w:t xml:space="preserve">Found </w:t>
+      </w:r>
+      <w:r>
+        <w:rPr>
+          <w:sz w:val="20"/>
+          <w:szCs w:val="20"/>
+        </w:rPr>
+        <w:t>298</w:t>
+      </w:r>
+      <w:r>
+        <w:rPr>
+          <w:sz w:val="20"/>
+          <w:szCs w:val="20"/>
+        </w:rPr>
+        <w:t xml:space="preserve"> duplicate</w:t>
+      </w:r>
+      <w:r>
+        <w:rPr>
+          <w:sz w:val="20"/>
+          <w:szCs w:val="20"/>
+        </w:rPr>
+        <w:t xml:space="preserve"> rows</w:t>
+      </w:r>
+    </w:p>
+    <w:p>
+      <w:pPr>
+        <w:rPr>
+          <w:b/>
+          <w:bCs/>
+          <w:sz w:val="20"/>
+          <w:szCs w:val="20"/>
+        </w:rPr>
+      </w:pPr>
+      <w:r>
+        <w:rPr>
+          <w:b/>
+          <w:bCs/>
+          <w:sz w:val="20"/>
+          <w:szCs w:val="20"/>
+        </w:rPr>
+        <w:t xml:space="preserve">DataFrame </w:t>
+      </w:r>
+      <w:r>
+        <w:rPr>
+          <w:b/>
+          <w:bCs/>
+          <w:sz w:val="20"/>
+          <w:szCs w:val="20"/>
+        </w:rPr>
+        <w:t xml:space="preserve">Blank </w:t>
+      </w:r>
+      <w:r>
+        <w:rPr>
+          <w:b/>
+          <w:bCs/>
+          <w:sz w:val="20"/>
+          <w:szCs w:val="20"/>
+        </w:rPr>
+        <w:t xml:space="preserve">Values: </w:t>
+      </w:r>
+      <w:r>
+        <w:rPr>
+          <w:sz w:val="20"/>
+          <w:szCs w:val="20"/>
+        </w:rPr>
+        <w:t xml:space="preserve">Found </w:t>
+      </w:r>
+      <w:r>
+        <w:rPr>
+          <w:sz w:val="20"/>
+          <w:szCs w:val="20"/>
+        </w:rPr>
+        <w:t>six</w:t>
+      </w:r>
+      <w:r>
+        <w:rPr>
+          <w:sz w:val="20"/>
+          <w:szCs w:val="20"/>
+        </w:rPr>
+        <w:t xml:space="preserve"> blank cells </w:t>
+      </w:r>
+      <w:r>
+        <w:rPr>
+          <w:sz w:val="20"/>
+          <w:szCs w:val="20"/>
+        </w:rPr>
+        <w:t>[</w:t>
+      </w:r>
+      <w:r>
+        <w:rPr>
+          <w:sz w:val="20"/>
+          <w:szCs w:val="20"/>
+        </w:rPr>
+        <w:t>‘’</w:t>
+      </w:r>
+      <w:r>
+        <w:rPr>
+          <w:sz w:val="20"/>
+          <w:szCs w:val="20"/>
+        </w:rPr>
+        <w:t>]</w:t>
+      </w:r>
+    </w:p>
+    <w:p>
+      <w:pPr>
+        <w:rPr>
+          <w:b/>
+          <w:bCs/>
+          <w:sz w:val="20"/>
+          <w:szCs w:val="20"/>
+        </w:rPr>
+      </w:pPr>
+      <w:r>
+        <w:rPr>
+          <w:b/>
+          <w:bCs/>
+          <w:sz w:val="20"/>
+          <w:szCs w:val="20"/>
+        </w:rPr>
+        <w:t xml:space="preserve">Age: </w:t>
+      </w:r>
+      <w:r>
+        <w:rPr>
+          <w:sz w:val="20"/>
+          <w:szCs w:val="20"/>
+        </w:rPr>
+        <w:t xml:space="preserve">Has incorrect age </w:t>
+      </w:r>
+      <w:r>
+        <w:rPr>
+          <w:sz w:val="20"/>
+          <w:szCs w:val="20"/>
+        </w:rPr>
+        <w:t xml:space="preserve">value </w:t>
+      </w:r>
+      <w:r>
+        <w:rPr>
+          <w:sz w:val="20"/>
+          <w:szCs w:val="20"/>
+        </w:rPr>
+        <w:t>of 148</w:t>
+      </w:r>
+    </w:p>
+    <w:p>
+      <w:pPr>
+        <w:rPr>
+          <w:b/>
+          <w:bCs/>
+          <w:sz w:val="20"/>
+          <w:szCs w:val="20"/>
+        </w:rPr>
+      </w:pPr>
+      <w:proofErr w:type="spellStart"/>
+      <w:r>
+        <w:rPr>
+          <w:b/>
+          <w:bCs/>
+          <w:sz w:val="20"/>
+          <w:szCs w:val="20"/>
+        </w:rPr>
+        <w:t>BusinessTravel</w:t>
+      </w:r>
+      <w:proofErr w:type="spellEnd"/>
+      <w:r>
+        <w:rPr>
+          <w:b/>
+          <w:bCs/>
+          <w:sz w:val="20"/>
+          <w:szCs w:val="20"/>
+        </w:rPr>
+        <w:t xml:space="preserve">: </w:t>
+      </w:r>
+      <w:r>
+        <w:rPr>
+          <w:b/>
+          <w:bCs/>
+          <w:sz w:val="20"/>
+          <w:szCs w:val="20"/>
+        </w:rPr>
+        <w:t xml:space="preserve"> </w:t>
+      </w:r>
+      <w:r>
+        <w:rPr>
+          <w:sz w:val="20"/>
+          <w:szCs w:val="20"/>
+        </w:rPr>
+        <w:t>Has these three uncategorical values [-1, 1, '00',]</w:t>
+      </w:r>
+    </w:p>
+    <w:p>
+      <w:pPr>
+        <w:rPr>
+          <w:b/>
+          <w:bCs/>
+          <w:sz w:val="20"/>
+          <w:szCs w:val="20"/>
+        </w:rPr>
+      </w:pPr>
+      <w:proofErr w:type="spellStart"/>
+      <w:r>
+        <w:rPr>
+          <w:b/>
+          <w:bCs/>
+          <w:sz w:val="20"/>
+          <w:szCs w:val="20"/>
+        </w:rPr>
+        <w:t>DistanceFromHome</w:t>
+      </w:r>
+      <w:proofErr w:type="spellEnd"/>
+      <w:r>
+        <w:rPr>
+          <w:b/>
+          <w:bCs/>
+          <w:sz w:val="20"/>
+          <w:szCs w:val="20"/>
+        </w:rPr>
+        <w:t xml:space="preserve">: </w:t>
+      </w:r>
+      <w:r>
+        <w:rPr>
+          <w:sz w:val="20"/>
+          <w:szCs w:val="20"/>
+        </w:rPr>
+        <w:t xml:space="preserve">Has a </w:t>
       </w:r>
       <w:proofErr w:type="gramStart"/>
       <w:r>
@@ -2983,7 +3864,7 @@
           <w:sz w:val="20"/>
           <w:szCs w:val="20"/>
         </w:rPr>
-        <w:t>the .describe</w:t>
+        <w:t>3737 mile</w:t>
       </w:r>
       <w:proofErr w:type="gramEnd"/>
       <w:r>
@@ -2991,890 +3872,281 @@
           <w:sz w:val="20"/>
           <w:szCs w:val="20"/>
         </w:rPr>
-        <w:t xml:space="preserve">() function from pandas to locate any </w:t>
-      </w:r>
-      <w:r>
-        <w:rPr>
-          <w:sz w:val="20"/>
-          <w:szCs w:val="20"/>
-        </w:rPr>
-        <w:t xml:space="preserve">outlying positive or negative </w:t>
-      </w:r>
-      <w:r>
-        <w:rPr>
-          <w:sz w:val="20"/>
-          <w:szCs w:val="20"/>
-        </w:rPr>
-        <w:t xml:space="preserve">values. Using that information, I </w:t>
-      </w:r>
-      <w:r>
-        <w:rPr>
-          <w:sz w:val="20"/>
-          <w:szCs w:val="20"/>
-        </w:rPr>
-        <w:t xml:space="preserve">then </w:t>
-      </w:r>
-      <w:r>
-        <w:rPr>
-          <w:sz w:val="20"/>
-          <w:szCs w:val="20"/>
-        </w:rPr>
-        <w:t>created data cleaning Python code</w:t>
-      </w:r>
-      <w:r>
-        <w:rPr>
-          <w:sz w:val="20"/>
-          <w:szCs w:val="20"/>
-        </w:rPr>
-        <w:t xml:space="preserve"> </w:t>
-      </w:r>
-      <w:r>
-        <w:rPr>
-          <w:sz w:val="20"/>
-          <w:szCs w:val="20"/>
-        </w:rPr>
-        <w:t xml:space="preserve">as </w:t>
-      </w:r>
-      <w:proofErr w:type="gramStart"/>
-      <w:r>
-        <w:rPr>
-          <w:sz w:val="20"/>
-          <w:szCs w:val="20"/>
-        </w:rPr>
-        <w:t>needed  for</w:t>
-      </w:r>
-      <w:proofErr w:type="gramEnd"/>
-      <w:r>
-        <w:rPr>
-          <w:sz w:val="20"/>
-          <w:szCs w:val="20"/>
-        </w:rPr>
-        <w:t xml:space="preserve"> each column </w:t>
-      </w:r>
-      <w:r>
-        <w:rPr>
-          <w:sz w:val="20"/>
-          <w:szCs w:val="20"/>
-        </w:rPr>
-        <w:t xml:space="preserve">in </w:t>
-      </w:r>
-      <w:r>
-        <w:rPr>
-          <w:sz w:val="20"/>
-          <w:szCs w:val="20"/>
-        </w:rPr>
-        <w:t xml:space="preserve">the </w:t>
-      </w:r>
-      <w:r>
-        <w:rPr>
-          <w:sz w:val="20"/>
-          <w:szCs w:val="20"/>
-        </w:rPr>
-        <w:t>Jupy</w:t>
-      </w:r>
-      <w:r>
-        <w:rPr>
-          <w:sz w:val="20"/>
-          <w:szCs w:val="20"/>
-        </w:rPr>
-        <w:t>t</w:t>
-      </w:r>
-      <w:r>
-        <w:rPr>
-          <w:sz w:val="20"/>
-          <w:szCs w:val="20"/>
-        </w:rPr>
-        <w:t>er notebook</w:t>
-      </w:r>
-      <w:r>
-        <w:rPr>
-          <w:sz w:val="20"/>
-          <w:szCs w:val="20"/>
-        </w:rPr>
-        <w:t xml:space="preserve"> </w:t>
-      </w:r>
-      <w:r>
-        <w:rPr>
-          <w:sz w:val="20"/>
-          <w:szCs w:val="20"/>
-        </w:rPr>
-        <w:t>cell</w:t>
-      </w:r>
-      <w:r>
-        <w:rPr>
-          <w:sz w:val="20"/>
-          <w:szCs w:val="20"/>
-        </w:rPr>
-        <w:t xml:space="preserve"> </w:t>
-      </w:r>
-      <w:r>
-        <w:rPr>
-          <w:sz w:val="20"/>
-          <w:szCs w:val="20"/>
-        </w:rPr>
-        <w:t xml:space="preserve">in a manner that aligned with the </w:t>
-      </w:r>
-      <w:r>
-        <w:rPr>
-          <w:sz w:val="20"/>
-          <w:szCs w:val="20"/>
-        </w:rPr>
-        <w:t xml:space="preserve">columns </w:t>
-      </w:r>
-      <w:r>
-        <w:rPr>
-          <w:sz w:val="20"/>
-          <w:szCs w:val="20"/>
-        </w:rPr>
-        <w:t xml:space="preserve">real world </w:t>
-      </w:r>
-      <w:r>
-        <w:rPr>
-          <w:sz w:val="20"/>
-          <w:szCs w:val="20"/>
-        </w:rPr>
-        <w:t>business use</w:t>
-      </w:r>
-      <w:r>
-        <w:rPr>
-          <w:sz w:val="20"/>
-          <w:szCs w:val="20"/>
-        </w:rPr>
-        <w:t xml:space="preserve"> and </w:t>
-      </w:r>
-      <w:r>
-        <w:rPr>
-          <w:sz w:val="20"/>
-          <w:szCs w:val="20"/>
-        </w:rPr>
-        <w:t>data</w:t>
-      </w:r>
-      <w:r>
-        <w:rPr>
-          <w:sz w:val="20"/>
-          <w:szCs w:val="20"/>
-        </w:rPr>
-        <w:t xml:space="preserve"> </w:t>
-      </w:r>
-      <w:r>
-        <w:rPr>
-          <w:sz w:val="20"/>
-          <w:szCs w:val="20"/>
-        </w:rPr>
-        <w:t>type</w:t>
-      </w:r>
-      <w:r>
-        <w:rPr>
-          <w:sz w:val="20"/>
-          <w:szCs w:val="20"/>
-        </w:rPr>
-        <w:t>.</w:t>
+        <w:t xml:space="preserve"> commute</w:t>
+      </w:r>
+      <w:r>
+        <w:rPr>
+          <w:sz w:val="20"/>
+          <w:szCs w:val="20"/>
+        </w:rPr>
+        <w:t xml:space="preserve"> value</w:t>
+      </w:r>
+    </w:p>
+    <w:p>
+      <w:pPr>
+        <w:rPr>
+          <w:b/>
+          <w:bCs/>
+          <w:sz w:val="20"/>
+          <w:szCs w:val="20"/>
+        </w:rPr>
+      </w:pPr>
+      <w:proofErr w:type="spellStart"/>
+      <w:r>
+        <w:rPr>
+          <w:b/>
+          <w:bCs/>
+          <w:sz w:val="20"/>
+          <w:szCs w:val="20"/>
+        </w:rPr>
+        <w:t>EmployeeCount</w:t>
+      </w:r>
+      <w:proofErr w:type="spellEnd"/>
+      <w:r>
+        <w:rPr>
+          <w:b/>
+          <w:bCs/>
+          <w:sz w:val="20"/>
+          <w:szCs w:val="20"/>
+        </w:rPr>
+        <w:t xml:space="preserve">: </w:t>
+      </w:r>
+      <w:r>
+        <w:rPr>
+          <w:sz w:val="20"/>
+          <w:szCs w:val="20"/>
+        </w:rPr>
+        <w:t>Has incorrect values [-1, 3]</w:t>
+      </w:r>
+    </w:p>
+    <w:p>
+      <w:pPr>
+        <w:rPr>
+          <w:b/>
+          <w:bCs/>
+          <w:sz w:val="20"/>
+          <w:szCs w:val="20"/>
+        </w:rPr>
+      </w:pPr>
+      <w:proofErr w:type="spellStart"/>
+      <w:r>
+        <w:rPr>
+          <w:b/>
+          <w:bCs/>
+          <w:sz w:val="20"/>
+          <w:szCs w:val="20"/>
+        </w:rPr>
+        <w:t>MonthlyIncome</w:t>
+      </w:r>
+      <w:proofErr w:type="spellEnd"/>
+      <w:r>
+        <w:rPr>
+          <w:b/>
+          <w:bCs/>
+          <w:sz w:val="20"/>
+          <w:szCs w:val="20"/>
+        </w:rPr>
+        <w:t xml:space="preserve">: </w:t>
+      </w:r>
+      <w:r>
+        <w:rPr>
+          <w:sz w:val="20"/>
+          <w:szCs w:val="20"/>
+        </w:rPr>
+        <w:t>Has a negative value of -38005</w:t>
+      </w:r>
+    </w:p>
+    <w:p>
+      <w:pPr>
+        <w:rPr>
+          <w:b/>
+          <w:bCs/>
+          <w:sz w:val="20"/>
+          <w:szCs w:val="20"/>
+        </w:rPr>
+      </w:pPr>
+      <w:proofErr w:type="spellStart"/>
+      <w:r>
+        <w:rPr>
+          <w:b/>
+          <w:bCs/>
+          <w:sz w:val="20"/>
+          <w:szCs w:val="20"/>
+        </w:rPr>
+        <w:t>MonthlyRate</w:t>
+      </w:r>
+      <w:proofErr w:type="spellEnd"/>
+      <w:r>
+        <w:rPr>
+          <w:b/>
+          <w:bCs/>
+          <w:sz w:val="20"/>
+          <w:szCs w:val="20"/>
+        </w:rPr>
+        <w:t xml:space="preserve">: </w:t>
+      </w:r>
+      <w:r>
+        <w:rPr>
+          <w:sz w:val="20"/>
+          <w:szCs w:val="20"/>
+        </w:rPr>
+        <w:t>Has an outlying scientific notation value of [8.722149e+11]</w:t>
+      </w:r>
+    </w:p>
+    <w:p>
+      <w:pPr>
+        <w:rPr>
+          <w:b/>
+          <w:bCs/>
+          <w:sz w:val="20"/>
+          <w:szCs w:val="20"/>
+        </w:rPr>
+      </w:pPr>
+      <w:proofErr w:type="spellStart"/>
+      <w:r>
+        <w:rPr>
+          <w:b/>
+          <w:bCs/>
+          <w:sz w:val="20"/>
+          <w:szCs w:val="20"/>
+        </w:rPr>
+        <w:t>TotalWorkingYears</w:t>
+      </w:r>
+      <w:proofErr w:type="spellEnd"/>
+      <w:r>
+        <w:rPr>
+          <w:b/>
+          <w:bCs/>
+          <w:sz w:val="20"/>
+          <w:szCs w:val="20"/>
+        </w:rPr>
+        <w:t xml:space="preserve">: </w:t>
+      </w:r>
+      <w:r>
+        <w:rPr>
+          <w:sz w:val="20"/>
+          <w:szCs w:val="20"/>
+        </w:rPr>
+        <w:t>Has a negative value of [-1.0,]</w:t>
+      </w:r>
+    </w:p>
+    <w:p>
+      <w:pPr>
+        <w:rPr>
+          <w:b/>
+          <w:bCs/>
+          <w:sz w:val="20"/>
+          <w:szCs w:val="20"/>
+        </w:rPr>
+      </w:pPr>
+      <w:proofErr w:type="spellStart"/>
+      <w:r>
+        <w:rPr>
+          <w:b/>
+          <w:bCs/>
+          <w:sz w:val="20"/>
+          <w:szCs w:val="20"/>
+        </w:rPr>
+        <w:t>TrainingTimesLastYear</w:t>
+      </w:r>
+      <w:proofErr w:type="spellEnd"/>
+      <w:r>
+        <w:rPr>
+          <w:b/>
+          <w:bCs/>
+          <w:sz w:val="20"/>
+          <w:szCs w:val="20"/>
+        </w:rPr>
+        <w:t xml:space="preserve">: </w:t>
+      </w:r>
+      <w:r>
+        <w:rPr>
+          <w:sz w:val="20"/>
+          <w:szCs w:val="20"/>
+        </w:rPr>
+        <w:t>Has 418 NaN values but no zero values</w:t>
+      </w:r>
+    </w:p>
+    <w:p>
+      <w:pPr>
+        <w:rPr>
+          <w:sz w:val="20"/>
+          <w:szCs w:val="20"/>
+        </w:rPr>
+      </w:pPr>
+      <w:proofErr w:type="spellStart"/>
+      <w:r>
+        <w:rPr>
+          <w:b/>
+          <w:bCs/>
+          <w:sz w:val="20"/>
+          <w:szCs w:val="20"/>
+        </w:rPr>
+        <w:t>YearsWithCurrManager</w:t>
+      </w:r>
+      <w:proofErr w:type="spellEnd"/>
+      <w:r>
+        <w:rPr>
+          <w:b/>
+          <w:bCs/>
+          <w:sz w:val="20"/>
+          <w:szCs w:val="20"/>
+        </w:rPr>
+        <w:t xml:space="preserve">: </w:t>
+      </w:r>
+      <w:r>
+        <w:rPr>
+          <w:sz w:val="20"/>
+          <w:szCs w:val="20"/>
+        </w:rPr>
+        <w:t>Has negative value of -1000</w:t>
+      </w:r>
+      <w:r>
+        <w:rPr>
+          <w:sz w:val="20"/>
+          <w:szCs w:val="20"/>
+        </w:rPr>
+        <w:t xml:space="preserve"> and a </w:t>
+      </w:r>
+      <w:r>
+        <w:rPr>
+          <w:sz w:val="20"/>
+          <w:szCs w:val="20"/>
+        </w:rPr>
+        <w:t>unmatching value of ['</w:t>
+      </w:r>
+      <w:proofErr w:type="spellStart"/>
+      <w:r>
+        <w:rPr>
+          <w:sz w:val="20"/>
+          <w:szCs w:val="20"/>
+        </w:rPr>
+        <w:t>na</w:t>
+      </w:r>
+      <w:proofErr w:type="spellEnd"/>
+      <w:r>
+        <w:rPr>
+          <w:sz w:val="20"/>
+          <w:szCs w:val="20"/>
+        </w:rPr>
+        <w:t>']</w:t>
       </w:r>
     </w:p>
     <w:p>
       <w:pPr>
         <w:pStyle w:val="Heading2"/>
         <w:rPr>
-          <w:sz w:val="20"/>
-          <w:szCs w:val="20"/>
-        </w:rPr>
-      </w:pPr>
-      <w:bookmarkStart w:id="5" w:name="_Toc175496866"/>
-      <w:r>
-        <w:rPr>
-          <w:sz w:val="20"/>
-          <w:szCs w:val="20"/>
-        </w:rPr>
-        <w:t>B2</w:t>
-      </w:r>
-      <w:r>
-        <w:rPr>
-          <w:sz w:val="20"/>
-          <w:szCs w:val="20"/>
-        </w:rPr>
-        <w:t>. List of Quality Issues</w:t>
-      </w:r>
-      <w:bookmarkEnd w:id="5"/>
-      <w:r>
-        <w:rPr>
-          <w:sz w:val="20"/>
-          <w:szCs w:val="20"/>
-        </w:rPr>
-        <w:t xml:space="preserve"> Found</w:t>
-      </w:r>
-    </w:p>
-    <w:p>
-      <w:pPr>
-        <w:rPr>
-          <w:sz w:val="20"/>
-          <w:szCs w:val="20"/>
-        </w:rPr>
-      </w:pPr>
-      <w:r>
-        <w:rPr>
-          <w:b/>
-          <w:bCs/>
-          <w:sz w:val="20"/>
-          <w:szCs w:val="20"/>
-        </w:rPr>
-        <w:t xml:space="preserve">DataFrame </w:t>
-      </w:r>
-      <w:r>
-        <w:rPr>
-          <w:b/>
-          <w:bCs/>
-          <w:sz w:val="20"/>
-          <w:szCs w:val="20"/>
-        </w:rPr>
-        <w:t xml:space="preserve">Duplicate Entries: </w:t>
-      </w:r>
-      <w:r>
-        <w:rPr>
-          <w:sz w:val="20"/>
-          <w:szCs w:val="20"/>
-        </w:rPr>
-        <w:t xml:space="preserve">Found </w:t>
-      </w:r>
-      <w:r>
-        <w:rPr>
-          <w:sz w:val="20"/>
-          <w:szCs w:val="20"/>
-        </w:rPr>
-        <w:t>298</w:t>
-      </w:r>
-      <w:r>
-        <w:rPr>
-          <w:sz w:val="20"/>
-          <w:szCs w:val="20"/>
-        </w:rPr>
-        <w:t xml:space="preserve"> duplicate</w:t>
-      </w:r>
-      <w:r>
-        <w:rPr>
-          <w:sz w:val="20"/>
-          <w:szCs w:val="20"/>
-        </w:rPr>
-        <w:t xml:space="preserve"> rows</w:t>
-      </w:r>
-    </w:p>
-    <w:p>
-      <w:pPr>
-        <w:rPr>
-          <w:b/>
-          <w:bCs/>
-          <w:sz w:val="20"/>
-          <w:szCs w:val="20"/>
-        </w:rPr>
-      </w:pPr>
-      <w:r>
-        <w:rPr>
-          <w:b/>
-          <w:bCs/>
-          <w:sz w:val="20"/>
-          <w:szCs w:val="20"/>
-        </w:rPr>
-        <w:t xml:space="preserve">DataFrame </w:t>
-      </w:r>
-      <w:r>
-        <w:rPr>
-          <w:b/>
-          <w:bCs/>
-          <w:sz w:val="20"/>
-          <w:szCs w:val="20"/>
-        </w:rPr>
-        <w:t xml:space="preserve">Blank </w:t>
-      </w:r>
-      <w:r>
-        <w:rPr>
-          <w:b/>
-          <w:bCs/>
-          <w:sz w:val="20"/>
-          <w:szCs w:val="20"/>
-        </w:rPr>
-        <w:t xml:space="preserve">Values: </w:t>
-      </w:r>
-      <w:r>
-        <w:rPr>
-          <w:sz w:val="20"/>
-          <w:szCs w:val="20"/>
-        </w:rPr>
-        <w:t xml:space="preserve">Found </w:t>
-      </w:r>
-      <w:r>
-        <w:rPr>
-          <w:sz w:val="20"/>
-          <w:szCs w:val="20"/>
-        </w:rPr>
-        <w:t>six</w:t>
-      </w:r>
-      <w:r>
-        <w:rPr>
-          <w:sz w:val="20"/>
-          <w:szCs w:val="20"/>
-        </w:rPr>
-        <w:t xml:space="preserve"> blank cells </w:t>
-      </w:r>
-      <w:r>
-        <w:rPr>
-          <w:sz w:val="20"/>
-          <w:szCs w:val="20"/>
-        </w:rPr>
-        <w:t>[</w:t>
-      </w:r>
-      <w:r>
-        <w:rPr>
-          <w:sz w:val="20"/>
-          <w:szCs w:val="20"/>
-        </w:rPr>
-        <w:t>‘’</w:t>
-      </w:r>
-      <w:r>
-        <w:rPr>
-          <w:sz w:val="20"/>
-          <w:szCs w:val="20"/>
-        </w:rPr>
-        <w:t>]</w:t>
-      </w:r>
-    </w:p>
-    <w:p>
-      <w:pPr>
-        <w:rPr>
-          <w:b/>
-          <w:bCs/>
-          <w:sz w:val="20"/>
-          <w:szCs w:val="20"/>
-        </w:rPr>
-      </w:pPr>
-      <w:r>
-        <w:rPr>
-          <w:b/>
-          <w:bCs/>
-          <w:sz w:val="20"/>
-          <w:szCs w:val="20"/>
-        </w:rPr>
-        <w:t xml:space="preserve">Age: </w:t>
-      </w:r>
-      <w:r>
-        <w:rPr>
-          <w:sz w:val="20"/>
-          <w:szCs w:val="20"/>
-        </w:rPr>
-        <w:t xml:space="preserve">Has </w:t>
-      </w:r>
-      <w:r>
-        <w:rPr>
-          <w:sz w:val="20"/>
-          <w:szCs w:val="20"/>
-        </w:rPr>
-        <w:t xml:space="preserve">incorrect </w:t>
-      </w:r>
-      <w:r>
-        <w:rPr>
-          <w:sz w:val="20"/>
-          <w:szCs w:val="20"/>
-        </w:rPr>
-        <w:t>age</w:t>
-      </w:r>
-      <w:r>
-        <w:rPr>
-          <w:sz w:val="20"/>
-          <w:szCs w:val="20"/>
-        </w:rPr>
-        <w:t xml:space="preserve"> </w:t>
-      </w:r>
-      <w:r>
-        <w:rPr>
-          <w:sz w:val="20"/>
-          <w:szCs w:val="20"/>
-        </w:rPr>
-        <w:t xml:space="preserve">value </w:t>
-      </w:r>
-      <w:r>
-        <w:rPr>
-          <w:sz w:val="20"/>
-          <w:szCs w:val="20"/>
-        </w:rPr>
-        <w:t>of</w:t>
-      </w:r>
-      <w:r>
-        <w:rPr>
-          <w:sz w:val="20"/>
-          <w:szCs w:val="20"/>
-        </w:rPr>
-        <w:t xml:space="preserve"> 148</w:t>
-      </w:r>
-    </w:p>
-    <w:p>
-      <w:pPr>
-        <w:rPr>
-          <w:b/>
-          <w:bCs/>
-          <w:sz w:val="20"/>
-          <w:szCs w:val="20"/>
-        </w:rPr>
-      </w:pPr>
-      <w:proofErr w:type="spellStart"/>
-      <w:r>
-        <w:rPr>
-          <w:b/>
-          <w:bCs/>
-          <w:sz w:val="20"/>
-          <w:szCs w:val="20"/>
-        </w:rPr>
-        <w:t>BusinessTravel</w:t>
-      </w:r>
-      <w:proofErr w:type="spellEnd"/>
-      <w:r>
-        <w:rPr>
-          <w:b/>
-          <w:bCs/>
-          <w:sz w:val="20"/>
-          <w:szCs w:val="20"/>
-        </w:rPr>
-        <w:t xml:space="preserve">: </w:t>
-      </w:r>
-      <w:r>
-        <w:rPr>
-          <w:b/>
-          <w:bCs/>
-          <w:sz w:val="20"/>
-          <w:szCs w:val="20"/>
-        </w:rPr>
-        <w:t xml:space="preserve"> </w:t>
-      </w:r>
-      <w:r>
-        <w:rPr>
-          <w:sz w:val="20"/>
-          <w:szCs w:val="20"/>
-        </w:rPr>
-        <w:t xml:space="preserve">Has these </w:t>
-      </w:r>
-      <w:r>
-        <w:rPr>
-          <w:sz w:val="20"/>
-          <w:szCs w:val="20"/>
-        </w:rPr>
-        <w:t xml:space="preserve">three </w:t>
-      </w:r>
-      <w:r>
-        <w:rPr>
-          <w:sz w:val="20"/>
-          <w:szCs w:val="20"/>
-        </w:rPr>
-        <w:t xml:space="preserve">uncategorical values </w:t>
-      </w:r>
-      <w:r>
-        <w:rPr>
-          <w:sz w:val="20"/>
-          <w:szCs w:val="20"/>
-        </w:rPr>
-        <w:t>[</w:t>
-      </w:r>
-      <w:r>
-        <w:rPr>
-          <w:sz w:val="20"/>
-          <w:szCs w:val="20"/>
-        </w:rPr>
-        <w:t>-1, 1, '00',</w:t>
-      </w:r>
-      <w:r>
-        <w:rPr>
-          <w:sz w:val="20"/>
-          <w:szCs w:val="20"/>
-        </w:rPr>
-        <w:t>]</w:t>
-      </w:r>
-    </w:p>
-    <w:p>
-      <w:pPr>
-        <w:rPr>
-          <w:b/>
-          <w:bCs/>
-          <w:sz w:val="20"/>
-          <w:szCs w:val="20"/>
-        </w:rPr>
-      </w:pPr>
-      <w:proofErr w:type="spellStart"/>
-      <w:r>
-        <w:rPr>
-          <w:b/>
-          <w:bCs/>
-          <w:sz w:val="20"/>
-          <w:szCs w:val="20"/>
-        </w:rPr>
-        <w:t>DistanceFromHome</w:t>
-      </w:r>
-      <w:proofErr w:type="spellEnd"/>
-      <w:r>
-        <w:rPr>
-          <w:b/>
-          <w:bCs/>
-          <w:sz w:val="20"/>
-          <w:szCs w:val="20"/>
-        </w:rPr>
-        <w:t xml:space="preserve">: </w:t>
-      </w:r>
-      <w:r>
-        <w:rPr>
-          <w:sz w:val="20"/>
-          <w:szCs w:val="20"/>
-        </w:rPr>
-        <w:t xml:space="preserve">Has a </w:t>
-      </w:r>
-      <w:proofErr w:type="gramStart"/>
-      <w:r>
-        <w:rPr>
-          <w:sz w:val="20"/>
-          <w:szCs w:val="20"/>
-        </w:rPr>
-        <w:t>3737</w:t>
-      </w:r>
-      <w:r>
-        <w:rPr>
-          <w:sz w:val="20"/>
-          <w:szCs w:val="20"/>
-        </w:rPr>
-        <w:t xml:space="preserve"> mile</w:t>
-      </w:r>
-      <w:proofErr w:type="gramEnd"/>
-      <w:r>
-        <w:rPr>
-          <w:sz w:val="20"/>
-          <w:szCs w:val="20"/>
-        </w:rPr>
-        <w:t xml:space="preserve"> commute</w:t>
-      </w:r>
-      <w:r>
-        <w:rPr>
-          <w:sz w:val="20"/>
-          <w:szCs w:val="20"/>
-        </w:rPr>
-        <w:t xml:space="preserve"> value</w:t>
-      </w:r>
-    </w:p>
-    <w:p>
-      <w:pPr>
-        <w:rPr>
-          <w:b/>
-          <w:bCs/>
-          <w:sz w:val="20"/>
-          <w:szCs w:val="20"/>
-        </w:rPr>
-      </w:pPr>
-      <w:proofErr w:type="spellStart"/>
-      <w:r>
-        <w:rPr>
-          <w:b/>
-          <w:bCs/>
-          <w:sz w:val="20"/>
-          <w:szCs w:val="20"/>
-        </w:rPr>
-        <w:t>EmployeeCount</w:t>
-      </w:r>
-      <w:proofErr w:type="spellEnd"/>
-      <w:r>
-        <w:rPr>
-          <w:b/>
-          <w:bCs/>
-          <w:sz w:val="20"/>
-          <w:szCs w:val="20"/>
-        </w:rPr>
-        <w:t xml:space="preserve">: </w:t>
-      </w:r>
-      <w:r>
-        <w:rPr>
-          <w:sz w:val="20"/>
-          <w:szCs w:val="20"/>
-        </w:rPr>
-        <w:t xml:space="preserve">Has incorrect values </w:t>
-      </w:r>
-      <w:r>
-        <w:rPr>
-          <w:sz w:val="20"/>
-          <w:szCs w:val="20"/>
-        </w:rPr>
-        <w:t>[-1, 3]</w:t>
-      </w:r>
-    </w:p>
-    <w:p>
-      <w:pPr>
-        <w:rPr>
-          <w:b/>
-          <w:bCs/>
-          <w:sz w:val="20"/>
-          <w:szCs w:val="20"/>
-        </w:rPr>
-      </w:pPr>
-      <w:proofErr w:type="spellStart"/>
-      <w:r>
-        <w:rPr>
-          <w:b/>
-          <w:bCs/>
-          <w:sz w:val="20"/>
-          <w:szCs w:val="20"/>
-        </w:rPr>
-        <w:t>MonthlyIncome</w:t>
-      </w:r>
-      <w:proofErr w:type="spellEnd"/>
-      <w:r>
-        <w:rPr>
-          <w:b/>
-          <w:bCs/>
-          <w:sz w:val="20"/>
-          <w:szCs w:val="20"/>
-        </w:rPr>
-        <w:t xml:space="preserve">: </w:t>
-      </w:r>
-      <w:r>
-        <w:rPr>
-          <w:sz w:val="20"/>
-          <w:szCs w:val="20"/>
-        </w:rPr>
-        <w:t xml:space="preserve">Has a negative value of </w:t>
-      </w:r>
-      <w:r>
-        <w:rPr>
-          <w:sz w:val="20"/>
-          <w:szCs w:val="20"/>
-        </w:rPr>
-        <w:t>-38005</w:t>
-      </w:r>
-    </w:p>
-    <w:p>
-      <w:pPr>
-        <w:rPr>
-          <w:b/>
-          <w:bCs/>
-          <w:sz w:val="20"/>
-          <w:szCs w:val="20"/>
-        </w:rPr>
-      </w:pPr>
-      <w:proofErr w:type="spellStart"/>
-      <w:r>
-        <w:rPr>
-          <w:b/>
-          <w:bCs/>
-          <w:sz w:val="20"/>
-          <w:szCs w:val="20"/>
-        </w:rPr>
-        <w:t>MonthlyRate</w:t>
-      </w:r>
-      <w:proofErr w:type="spellEnd"/>
-      <w:r>
-        <w:rPr>
-          <w:b/>
-          <w:bCs/>
-          <w:sz w:val="20"/>
-          <w:szCs w:val="20"/>
-        </w:rPr>
-        <w:t xml:space="preserve">: </w:t>
-      </w:r>
-      <w:r>
-        <w:rPr>
-          <w:sz w:val="20"/>
-          <w:szCs w:val="20"/>
-        </w:rPr>
-        <w:t>Has an outlying scientific notation value of [</w:t>
-      </w:r>
-      <w:r>
-        <w:rPr>
-          <w:sz w:val="20"/>
-          <w:szCs w:val="20"/>
-        </w:rPr>
-        <w:t>8.722149e+11</w:t>
-      </w:r>
-      <w:r>
-        <w:rPr>
-          <w:sz w:val="20"/>
-          <w:szCs w:val="20"/>
-        </w:rPr>
-        <w:t>]</w:t>
-      </w:r>
-    </w:p>
-    <w:p>
-      <w:pPr>
-        <w:rPr>
-          <w:b/>
-          <w:bCs/>
-          <w:sz w:val="20"/>
-          <w:szCs w:val="20"/>
-        </w:rPr>
-      </w:pPr>
-      <w:proofErr w:type="spellStart"/>
-      <w:r>
-        <w:rPr>
-          <w:b/>
-          <w:bCs/>
-          <w:sz w:val="20"/>
-          <w:szCs w:val="20"/>
-        </w:rPr>
-        <w:t>TotalWorkingYears</w:t>
-      </w:r>
-      <w:proofErr w:type="spellEnd"/>
-      <w:r>
-        <w:rPr>
-          <w:b/>
-          <w:bCs/>
-          <w:sz w:val="20"/>
-          <w:szCs w:val="20"/>
-        </w:rPr>
-        <w:t xml:space="preserve">: </w:t>
-      </w:r>
-      <w:r>
-        <w:rPr>
-          <w:sz w:val="20"/>
-          <w:szCs w:val="20"/>
-        </w:rPr>
-        <w:t xml:space="preserve">Has a negative value of </w:t>
-      </w:r>
-      <w:r>
-        <w:rPr>
-          <w:sz w:val="20"/>
-          <w:szCs w:val="20"/>
-        </w:rPr>
-        <w:t>[-1.0,</w:t>
-      </w:r>
-      <w:r>
-        <w:rPr>
-          <w:sz w:val="20"/>
-          <w:szCs w:val="20"/>
-        </w:rPr>
-        <w:t>]</w:t>
-      </w:r>
-    </w:p>
-    <w:p>
-      <w:pPr>
-        <w:rPr>
-          <w:b/>
-          <w:bCs/>
-          <w:sz w:val="20"/>
-          <w:szCs w:val="20"/>
-        </w:rPr>
-      </w:pPr>
-      <w:proofErr w:type="spellStart"/>
-      <w:r>
-        <w:rPr>
-          <w:b/>
-          <w:bCs/>
-          <w:sz w:val="20"/>
-          <w:szCs w:val="20"/>
-        </w:rPr>
-        <w:t>TrainingTimesLastYear</w:t>
-      </w:r>
-      <w:proofErr w:type="spellEnd"/>
-      <w:r>
-        <w:rPr>
-          <w:b/>
-          <w:bCs/>
-          <w:sz w:val="20"/>
-          <w:szCs w:val="20"/>
-        </w:rPr>
-        <w:t xml:space="preserve">: </w:t>
-      </w:r>
-      <w:r>
-        <w:rPr>
-          <w:sz w:val="20"/>
-          <w:szCs w:val="20"/>
-        </w:rPr>
-        <w:t>Has 418 NaN values but no zero values</w:t>
-      </w:r>
-    </w:p>
-    <w:p>
-      <w:pPr>
-        <w:rPr>
-          <w:sz w:val="20"/>
-          <w:szCs w:val="20"/>
-        </w:rPr>
-      </w:pPr>
-      <w:proofErr w:type="spellStart"/>
-      <w:r>
-        <w:rPr>
-          <w:b/>
-          <w:bCs/>
-          <w:sz w:val="20"/>
-          <w:szCs w:val="20"/>
-        </w:rPr>
-        <w:t>YearsWithCurrManager</w:t>
-      </w:r>
-      <w:proofErr w:type="spellEnd"/>
-      <w:r>
-        <w:rPr>
-          <w:b/>
-          <w:bCs/>
-          <w:sz w:val="20"/>
-          <w:szCs w:val="20"/>
-        </w:rPr>
-        <w:t xml:space="preserve">: </w:t>
-      </w:r>
-      <w:r>
-        <w:rPr>
-          <w:sz w:val="20"/>
-          <w:szCs w:val="20"/>
-        </w:rPr>
-        <w:t xml:space="preserve">Has negative value of </w:t>
-      </w:r>
-      <w:r>
-        <w:rPr>
-          <w:sz w:val="20"/>
-          <w:szCs w:val="20"/>
-        </w:rPr>
-        <w:t>-1000</w:t>
-      </w:r>
-      <w:r>
-        <w:rPr>
-          <w:sz w:val="20"/>
-          <w:szCs w:val="20"/>
-        </w:rPr>
-        <w:t xml:space="preserve"> and a </w:t>
-      </w:r>
-      <w:r>
-        <w:rPr>
-          <w:sz w:val="20"/>
-          <w:szCs w:val="20"/>
-        </w:rPr>
-        <w:t>unmatching value of [</w:t>
-      </w:r>
-      <w:r>
-        <w:rPr>
-          <w:sz w:val="20"/>
-          <w:szCs w:val="20"/>
-        </w:rPr>
-        <w:t>'</w:t>
-      </w:r>
-      <w:proofErr w:type="spellStart"/>
-      <w:r>
-        <w:rPr>
-          <w:sz w:val="20"/>
-          <w:szCs w:val="20"/>
-        </w:rPr>
-        <w:t>na</w:t>
-      </w:r>
-      <w:proofErr w:type="spellEnd"/>
-      <w:r>
-        <w:rPr>
-          <w:sz w:val="20"/>
-          <w:szCs w:val="20"/>
-        </w:rPr>
-        <w:t>'</w:t>
-      </w:r>
-      <w:r>
-        <w:rPr>
-          <w:sz w:val="20"/>
-          <w:szCs w:val="20"/>
-        </w:rPr>
-        <w:t>]</w:t>
-      </w:r>
-    </w:p>
-    <w:p>
-      <w:pPr>
-        <w:pStyle w:val="Heading2"/>
-        <w:rPr>
-          <w:sz w:val="20"/>
-          <w:szCs w:val="20"/>
-        </w:rPr>
-      </w:pPr>
-      <w:r>
-        <w:rPr>
+          <w:b/>
+          <w:bCs/>
+          <w:sz w:val="20"/>
+          <w:szCs w:val="20"/>
+        </w:rPr>
+      </w:pPr>
+      <w:bookmarkStart w:id="6" w:name="_Toc175499909"/>
+      <w:r>
+        <w:rPr>
+          <w:b/>
+          <w:bCs/>
           <w:sz w:val="20"/>
           <w:szCs w:val="20"/>
         </w:rPr>
@@ -3883,22 +4155,30 @@
       </w:r>
       <w:r>
         <w:rPr>
+          <w:b/>
+          <w:bCs/>
           <w:sz w:val="20"/>
           <w:szCs w:val="20"/>
         </w:rPr>
         <w:t xml:space="preserve"> Discuss Cleaning</w:t>
       </w:r>
+      <w:bookmarkEnd w:id="6"/>
     </w:p>
     <w:p>
       <w:pPr>
         <w:pStyle w:val="Heading2"/>
         <w:rPr>
-          <w:sz w:val="20"/>
-          <w:szCs w:val="20"/>
-        </w:rPr>
-      </w:pPr>
-      <w:r>
-        <w:rPr>
+          <w:b/>
+          <w:bCs/>
+          <w:sz w:val="20"/>
+          <w:szCs w:val="20"/>
+        </w:rPr>
+      </w:pPr>
+      <w:bookmarkStart w:id="7" w:name="_Toc175499910"/>
+      <w:r>
+        <w:rPr>
+          <w:b/>
+          <w:bCs/>
           <w:sz w:val="20"/>
           <w:szCs w:val="20"/>
         </w:rPr>
@@ -3906,6 +4186,8 @@
       </w:r>
       <w:r>
         <w:rPr>
+          <w:b/>
+          <w:bCs/>
           <w:sz w:val="20"/>
           <w:szCs w:val="20"/>
         </w:rPr>
@@ -3913,6 +4195,8 @@
       </w:r>
       <w:r>
         <w:rPr>
+          <w:b/>
+          <w:bCs/>
           <w:sz w:val="20"/>
           <w:szCs w:val="20"/>
         </w:rPr>
@@ -3920,11 +4204,14 @@
       </w:r>
       <w:r>
         <w:rPr>
+          <w:b/>
+          <w:bCs/>
           <w:sz w:val="20"/>
           <w:szCs w:val="20"/>
         </w:rPr>
         <w:t>Dataset Modifications</w:t>
       </w:r>
+      <w:bookmarkEnd w:id="7"/>
     </w:p>
     <w:p>
       <w:pPr>
@@ -4398,62 +4685,136 @@
     </w:p>
     <w:p>
       <w:pPr>
-        <w:rPr>
-          <w:sz w:val="20"/>
-          <w:szCs w:val="20"/>
-        </w:rPr>
-      </w:pPr>
-      <w:r>
-        <w:rPr>
-          <w:sz w:val="20"/>
-          <w:szCs w:val="20"/>
-        </w:rPr>
-        <w:t xml:space="preserve">C2. </w:t>
-      </w:r>
-      <w:r>
-        <w:rPr>
-          <w:sz w:val="20"/>
-          <w:szCs w:val="20"/>
-        </w:rPr>
-        <w:t>Data Cleaning Techniques</w:t>
-      </w:r>
-    </w:p>
-    <w:p>
-      <w:pPr>
-        <w:rPr>
-          <w:sz w:val="20"/>
-          <w:szCs w:val="20"/>
-        </w:rPr>
-      </w:pPr>
-    </w:p>
-    <w:p>
-      <w:pPr>
-        <w:rPr>
-          <w:sz w:val="20"/>
-          <w:szCs w:val="20"/>
-        </w:rPr>
-      </w:pPr>
-      <w:r>
-        <w:rPr>
+        <w:pStyle w:val="Heading2"/>
+        <w:rPr>
+          <w:b/>
+          <w:bCs/>
+          <w:sz w:val="20"/>
+          <w:szCs w:val="20"/>
+        </w:rPr>
+      </w:pPr>
+      <w:bookmarkStart w:id="8" w:name="_Toc175499911"/>
+      <w:r>
+        <w:rPr>
+          <w:b/>
+          <w:bCs/>
+          <w:sz w:val="20"/>
+          <w:szCs w:val="20"/>
+        </w:rPr>
+        <w:t>C2. Data Cleansing Techniques</w:t>
+      </w:r>
+      <w:bookmarkEnd w:id="8"/>
+    </w:p>
+    <w:p>
+      <w:pPr>
+        <w:rPr>
+          <w:sz w:val="20"/>
+          <w:szCs w:val="20"/>
+        </w:rPr>
+      </w:pPr>
+      <w:r>
+        <w:rPr>
+          <w:sz w:val="20"/>
+          <w:szCs w:val="20"/>
+        </w:rPr>
+        <w:t>I chose specific data cleansing methodologies to ensure the dataset was accurate, consistent, and ready for meaningful analysis. For example, I converted erroneous values like negative figures or improbable entries—a 148-year-old age or a 3,737-mile commute—to NaN to minimize skewed results. Removal of duplicate entries was done to avoid over-representation, and missing or NoneType values were transformed to NaN for consistency across the dataset. I also applied logical thresholds and used domain knowledge—for example, age ranges and feasible lengths of commutes—to identify and correct outliers.</w:t>
+      </w:r>
+    </w:p>
+    <w:p>
+      <w:pPr>
+        <w:pStyle w:val="Heading2"/>
+        <w:rPr>
+          <w:b/>
+          <w:bCs/>
+          <w:sz w:val="20"/>
+          <w:szCs w:val="20"/>
+        </w:rPr>
+      </w:pPr>
+      <w:r>
+        <w:rPr>
+          <w:sz w:val="20"/>
+          <w:szCs w:val="20"/>
+        </w:rPr>
+        <w:br/>
+      </w:r>
+      <w:bookmarkStart w:id="9" w:name="_Toc175499912"/>
+      <w:r>
+        <w:rPr>
+          <w:b/>
+          <w:bCs/>
           <w:sz w:val="20"/>
           <w:szCs w:val="20"/>
         </w:rPr>
         <w:t>C3. Technique Advantages</w:t>
       </w:r>
-    </w:p>
-    <w:p>
-      <w:pPr>
-        <w:rPr>
-          <w:sz w:val="20"/>
-          <w:szCs w:val="20"/>
-        </w:rPr>
-      </w:pPr>
-      <w:r>
-        <w:rPr>
+      <w:bookmarkEnd w:id="9"/>
+    </w:p>
+    <w:p>
+      <w:pPr>
+        <w:rPr>
+          <w:sz w:val="20"/>
+          <w:szCs w:val="20"/>
+        </w:rPr>
+      </w:pPr>
+      <w:r>
+        <w:rPr>
+          <w:sz w:val="20"/>
+          <w:szCs w:val="20"/>
+        </w:rPr>
+        <w:t>The greatest advantage of this data cleaning procedure is that it can preserve the consistency and accuracy of the dataset, hence making it reliable for analysis. It is easier to handle cases of missing or inaccurate data represented as NaN during analysis without bias. Removal of duplicates prevents repetition of the same employee, hence avoiding distortion in the analysis, which could have been caused by many entries of the same employee.</w:t>
+      </w:r>
+    </w:p>
+    <w:p>
+      <w:pPr>
+        <w:pStyle w:val="Heading2"/>
+        <w:rPr>
+          <w:b/>
+          <w:bCs/>
+          <w:sz w:val="20"/>
+          <w:szCs w:val="20"/>
+        </w:rPr>
+      </w:pPr>
+      <w:r>
+        <w:rPr>
+          <w:sz w:val="20"/>
+          <w:szCs w:val="20"/>
+        </w:rPr>
+        <w:br/>
+      </w:r>
+      <w:bookmarkStart w:id="10" w:name="_Toc175499913"/>
+      <w:r>
+        <w:rPr>
+          <w:b/>
+          <w:bCs/>
           <w:sz w:val="20"/>
           <w:szCs w:val="20"/>
         </w:rPr>
         <w:t>C4. Technique Limitations</w:t>
+      </w:r>
+      <w:bookmarkEnd w:id="10"/>
+      <w:r>
+        <w:rPr>
+          <w:b/>
+          <w:bCs/>
+          <w:sz w:val="20"/>
+          <w:szCs w:val="20"/>
+        </w:rPr>
+        <w:t xml:space="preserve"> </w:t>
+      </w:r>
+    </w:p>
+    <w:p>
+      <w:pPr>
+        <w:rPr>
+          <w:sz w:val="20"/>
+          <w:szCs w:val="20"/>
+        </w:rPr>
+      </w:pPr>
+      <w:r>
+        <w:rPr>
+          <w:sz w:val="20"/>
+          <w:szCs w:val="20"/>
+        </w:rPr>
+        <w:t>Another limitation is that replacement of invalid or inconstant values by NaN may incur huge data loss, in case of the effecting of several records, thus loss of analytical statistical power. Another limitation is that these thresholds set for outlier detection—for instance, setting a maximum commute distance of 90 miles—might inadvertently remove certain valid data points that are very rare and thus probably miss the key trends.</w:t>
       </w:r>
     </w:p>
     <w:sectPr>

</xml_diff>